<commit_message>
Add Part VII of week1a
</commit_message>
<xml_diff>
--- a/EllMatthewGitTutorial-05-26-2015.docx
+++ b/EllMatthewGitTutorial-05-26-2015.docx
@@ -1121,10 +1121,63 @@
         </w:rPr>
         <w:t>A pull request is proposed code that the contributor would like to be merged into a projects repository. This requires the repository author to approve the code first.</w:t>
       </w:r>
+    </w:p>
+    <w:p/>
+    <w:p/>
+    <w:p>
+      <w:r>
+        <w:t>PART VII</w:t>
+      </w:r>
+    </w:p>
+    <w:p/>
+    <w:p>
+      <w:r>
+        <w:t xml:space="preserve">To update the README.md file on </w:t>
+      </w:r>
+      <w:hyperlink r:id="rId8" w:history="1">
+        <w:r>
+          <w:rPr>
+            <w:rStyle w:val="Hyperlink"/>
+          </w:rPr>
+          <w:t>https://github.com/paceuniversity/courses</w:t>
+        </w:r>
+      </w:hyperlink>
+      <w:r>
+        <w:t xml:space="preserve"> I needed to submit a pull request in</w:t>
+      </w:r>
+      <w:r>
+        <w:t xml:space="preserve"> </w:t>
+      </w:r>
+      <w:proofErr w:type="spellStart"/>
+      <w:r>
+        <w:t>Github</w:t>
+      </w:r>
+      <w:proofErr w:type="spellEnd"/>
+      <w:r>
+        <w:t>. I was not able to clone the repository and push my changes locally because of permissions</w:t>
+      </w:r>
+      <w:r>
+        <w:t xml:space="preserve">. </w:t>
+      </w:r>
+      <w:proofErr w:type="spellStart"/>
+      <w:r>
+        <w:t>Github</w:t>
+      </w:r>
+      <w:proofErr w:type="spellEnd"/>
+      <w:r>
+        <w:t xml:space="preserve"> allows you to submit a pull request through </w:t>
+      </w:r>
+      <w:proofErr w:type="gramStart"/>
+      <w:r>
+        <w:t>there</w:t>
+      </w:r>
+      <w:proofErr w:type="gramEnd"/>
+      <w:r>
+        <w:t xml:space="preserve"> web interface. This was the most convenient way to do it.</w:t>
+      </w:r>
       <w:bookmarkStart w:id="0" w:name="_GoBack"/>
       <w:bookmarkEnd w:id="0"/>
     </w:p>
-    <w:p/>
     <w:sectPr>
       <w:pgSz w:w="12240" w:h="15840"/>
       <w:pgMar w:top="1440" w:right="1800" w:bottom="1440" w:left="1800" w:header="720" w:footer="720" w:gutter="0"/>
@@ -1415,7 +1468,6 @@
   <w:style w:type="character" w:default="1" w:styleId="DefaultParagraphFont">
     <w:name w:val="Default Paragraph Font"/>
     <w:uiPriority w:val="1"/>
-    <w:semiHidden/>
     <w:unhideWhenUsed/>
   </w:style>
   <w:style w:type="table" w:default="1" w:styleId="TableNormal">
@@ -1481,6 +1533,17 @@
       <w:rFonts w:eastAsiaTheme="minorHAnsi"/>
       <w:sz w:val="22"/>
       <w:szCs w:val="22"/>
+    </w:rPr>
+  </w:style>
+  <w:style w:type="character" w:styleId="Hyperlink">
+    <w:name w:val="Hyperlink"/>
+    <w:basedOn w:val="DefaultParagraphFont"/>
+    <w:uiPriority w:val="99"/>
+    <w:unhideWhenUsed/>
+    <w:rsid w:val="007943A0"/>
+    <w:rPr>
+      <w:color w:val="0000FF" w:themeColor="hyperlink"/>
+      <w:u w:val="single"/>
     </w:rPr>
   </w:style>
 </w:styles>
@@ -1645,7 +1708,6 @@
   <w:style w:type="character" w:default="1" w:styleId="DefaultParagraphFont">
     <w:name w:val="Default Paragraph Font"/>
     <w:uiPriority w:val="1"/>
-    <w:semiHidden/>
     <w:unhideWhenUsed/>
   </w:style>
   <w:style w:type="table" w:default="1" w:styleId="TableNormal">
@@ -1711,6 +1773,17 @@
       <w:rFonts w:eastAsiaTheme="minorHAnsi"/>
       <w:sz w:val="22"/>
       <w:szCs w:val="22"/>
+    </w:rPr>
+  </w:style>
+  <w:style w:type="character" w:styleId="Hyperlink">
+    <w:name w:val="Hyperlink"/>
+    <w:basedOn w:val="DefaultParagraphFont"/>
+    <w:uiPriority w:val="99"/>
+    <w:unhideWhenUsed/>
+    <w:rsid w:val="007943A0"/>
+    <w:rPr>
+      <w:color w:val="0000FF" w:themeColor="hyperlink"/>
+      <w:u w:val="single"/>
     </w:rPr>
   </w:style>
 </w:styles>

</xml_diff>

<commit_message>
Add Part X; Week 1a
</commit_message>
<xml_diff>
--- a/EllMatthewGitTutorial-05-26-2015.docx
+++ b/EllMatthewGitTutorial-05-26-2015.docx
@@ -29,253 +29,93 @@
         <w:rPr>
           <w:rFonts w:ascii="Times New Roman" w:hAnsi="Times New Roman" w:cs="Times New Roman"/>
         </w:rPr>
-        <w:t xml:space="preserve">What is </w:t>
-      </w:r>
-      <w:proofErr w:type="spellStart"/>
-      <w:r>
-        <w:rPr>
-          <w:rFonts w:ascii="Times New Roman" w:hAnsi="Times New Roman" w:cs="Times New Roman"/>
-        </w:rPr>
-        <w:t>GitHub</w:t>
-      </w:r>
-      <w:proofErr w:type="spellEnd"/>
-      <w:r>
-        <w:rPr>
-          <w:rFonts w:ascii="Times New Roman" w:hAnsi="Times New Roman" w:cs="Times New Roman"/>
-        </w:rPr>
-        <w:t xml:space="preserve">? </w:t>
-      </w:r>
-    </w:p>
-    <w:p>
-      <w:pPr>
-        <w:rPr>
-          <w:rFonts w:ascii="Times New Roman" w:hAnsi="Times New Roman" w:cs="Times New Roman"/>
-        </w:rPr>
-      </w:pPr>
-    </w:p>
-    <w:p>
-      <w:pPr>
-        <w:rPr>
-          <w:rFonts w:ascii="Times New Roman" w:hAnsi="Times New Roman" w:cs="Times New Roman"/>
-          <w:b/>
-        </w:rPr>
-      </w:pPr>
-      <w:proofErr w:type="spellStart"/>
-      <w:r>
-        <w:rPr>
-          <w:rFonts w:ascii="Times New Roman" w:hAnsi="Times New Roman" w:cs="Times New Roman"/>
-          <w:b/>
-        </w:rPr>
-        <w:t>Github</w:t>
-      </w:r>
-      <w:proofErr w:type="spellEnd"/>
-      <w:r>
-        <w:rPr>
-          <w:rFonts w:ascii="Times New Roman" w:hAnsi="Times New Roman" w:cs="Times New Roman"/>
-          <w:b/>
-        </w:rPr>
-        <w:t xml:space="preserve"> is a collaboration tool for building software. It works with </w:t>
-      </w:r>
-      <w:proofErr w:type="spellStart"/>
-      <w:r>
-        <w:rPr>
-          <w:rFonts w:ascii="Times New Roman" w:hAnsi="Times New Roman" w:cs="Times New Roman"/>
-          <w:b/>
-        </w:rPr>
-        <w:t>Git</w:t>
-      </w:r>
-      <w:proofErr w:type="spellEnd"/>
-      <w:r>
-        <w:rPr>
-          <w:rFonts w:ascii="Times New Roman" w:hAnsi="Times New Roman" w:cs="Times New Roman"/>
-          <w:b/>
-        </w:rPr>
-        <w:t xml:space="preserve">, the version tracking software and provides features such as bug tracking, wiki and code review.  </w:t>
-      </w:r>
-      <w:proofErr w:type="gramStart"/>
-      <w:r>
-        <w:rPr>
-          <w:rFonts w:ascii="Times New Roman" w:hAnsi="Times New Roman" w:cs="Times New Roman"/>
-          <w:b/>
-        </w:rPr>
-        <w:t>It’s</w:t>
-      </w:r>
-      <w:proofErr w:type="gramEnd"/>
-      <w:r>
-        <w:rPr>
-          <w:rFonts w:ascii="Times New Roman" w:hAnsi="Times New Roman" w:cs="Times New Roman"/>
-          <w:b/>
-        </w:rPr>
-        <w:t xml:space="preserve"> most powerful feature (arguably) is that a project can be made public and anyone can contribute code to the project.</w:t>
-      </w:r>
-    </w:p>
-    <w:p>
-      <w:pPr>
-        <w:rPr>
-          <w:rFonts w:ascii="Times New Roman" w:hAnsi="Times New Roman" w:cs="Times New Roman"/>
-          <w:b/>
-        </w:rPr>
-      </w:pPr>
-    </w:p>
-    <w:p>
-      <w:pPr>
-        <w:rPr>
-          <w:rFonts w:ascii="Times New Roman" w:hAnsi="Times New Roman" w:cs="Times New Roman"/>
-        </w:rPr>
-      </w:pPr>
-    </w:p>
-    <w:p>
-      <w:pPr>
-        <w:rPr>
-          <w:rFonts w:ascii="Times New Roman" w:hAnsi="Times New Roman" w:cs="Times New Roman"/>
-        </w:rPr>
-      </w:pPr>
-      <w:r>
-        <w:rPr>
-          <w:rFonts w:ascii="Times New Roman" w:hAnsi="Times New Roman" w:cs="Times New Roman"/>
-        </w:rPr>
-        <w:t xml:space="preserve">When was it created? Why? </w:t>
-      </w:r>
-      <w:proofErr w:type="gramStart"/>
-      <w:r>
-        <w:rPr>
-          <w:rFonts w:ascii="Times New Roman" w:hAnsi="Times New Roman" w:cs="Times New Roman"/>
-        </w:rPr>
-        <w:t>By who?</w:t>
-      </w:r>
-      <w:proofErr w:type="gramEnd"/>
-      <w:r>
-        <w:rPr>
-          <w:rFonts w:ascii="Times New Roman" w:hAnsi="Times New Roman" w:cs="Times New Roman"/>
-        </w:rPr>
-        <w:t xml:space="preserve"> What similar platforms exist? </w:t>
-      </w:r>
-    </w:p>
-    <w:p>
-      <w:pPr>
-        <w:rPr>
-          <w:rFonts w:ascii="Times New Roman" w:hAnsi="Times New Roman" w:cs="Times New Roman"/>
-        </w:rPr>
-      </w:pPr>
-    </w:p>
-    <w:p>
-      <w:pPr>
-        <w:rPr>
-          <w:rFonts w:ascii="Times New Roman" w:hAnsi="Times New Roman" w:cs="Times New Roman"/>
-          <w:b/>
-        </w:rPr>
-      </w:pPr>
-      <w:proofErr w:type="spellStart"/>
-      <w:proofErr w:type="gramStart"/>
-      <w:r>
-        <w:rPr>
-          <w:rFonts w:ascii="Times New Roman" w:hAnsi="Times New Roman" w:cs="Times New Roman"/>
-          <w:b/>
-        </w:rPr>
-        <w:t>Github</w:t>
-      </w:r>
-      <w:proofErr w:type="spellEnd"/>
-      <w:r>
-        <w:rPr>
-          <w:rFonts w:ascii="Times New Roman" w:hAnsi="Times New Roman" w:cs="Times New Roman"/>
-          <w:b/>
-        </w:rPr>
-        <w:t xml:space="preserve"> wa</w:t>
-      </w:r>
-      <w:r>
-        <w:rPr>
-          <w:rFonts w:ascii="Times New Roman" w:hAnsi="Times New Roman" w:cs="Times New Roman"/>
-          <w:b/>
-        </w:rPr>
-        <w:t xml:space="preserve">s founded in early 2008 by Tom Preston-Werner, Chris </w:t>
-      </w:r>
-      <w:proofErr w:type="spellStart"/>
-      <w:r>
-        <w:rPr>
-          <w:rFonts w:ascii="Times New Roman" w:hAnsi="Times New Roman" w:cs="Times New Roman"/>
-          <w:b/>
-        </w:rPr>
-        <w:t>Wanstrath</w:t>
-      </w:r>
-      <w:proofErr w:type="spellEnd"/>
-      <w:r>
-        <w:rPr>
-          <w:rFonts w:ascii="Times New Roman" w:hAnsi="Times New Roman" w:cs="Times New Roman"/>
-          <w:b/>
-        </w:rPr>
-        <w:t xml:space="preserve"> and PJ </w:t>
-      </w:r>
-      <w:proofErr w:type="spellStart"/>
-      <w:r>
-        <w:rPr>
-          <w:rFonts w:ascii="Times New Roman" w:hAnsi="Times New Roman" w:cs="Times New Roman"/>
-          <w:b/>
-        </w:rPr>
-        <w:t>Hyett</w:t>
-      </w:r>
-      <w:proofErr w:type="spellEnd"/>
-      <w:proofErr w:type="gramEnd"/>
-      <w:r>
-        <w:rPr>
-          <w:rFonts w:ascii="Times New Roman" w:hAnsi="Times New Roman" w:cs="Times New Roman"/>
-          <w:b/>
-        </w:rPr>
-        <w:t xml:space="preserve">. </w:t>
-      </w:r>
-      <w:r>
-        <w:rPr>
-          <w:rFonts w:ascii="Times New Roman" w:hAnsi="Times New Roman" w:cs="Times New Roman"/>
-          <w:b/>
-        </w:rPr>
-        <w:t xml:space="preserve">It was created out of a need to securely share private code. The only other option at the time was to setup user accounts on Unix machines and use that as </w:t>
-      </w:r>
-      <w:proofErr w:type="gramStart"/>
-      <w:r>
-        <w:rPr>
-          <w:rFonts w:ascii="Times New Roman" w:hAnsi="Times New Roman" w:cs="Times New Roman"/>
-          <w:b/>
-        </w:rPr>
-        <w:t>a</w:t>
-      </w:r>
-      <w:proofErr w:type="gramEnd"/>
-      <w:r>
-        <w:rPr>
-          <w:rFonts w:ascii="Times New Roman" w:hAnsi="Times New Roman" w:cs="Times New Roman"/>
-          <w:b/>
-        </w:rPr>
-        <w:t xml:space="preserve"> ad-hoc solution. </w:t>
-      </w:r>
-      <w:proofErr w:type="spellStart"/>
-      <w:r>
-        <w:rPr>
-          <w:rFonts w:ascii="Times New Roman" w:hAnsi="Times New Roman" w:cs="Times New Roman"/>
-          <w:b/>
-        </w:rPr>
-        <w:t>Bitbucket</w:t>
-      </w:r>
-      <w:proofErr w:type="spellEnd"/>
-      <w:r>
-        <w:rPr>
-          <w:rFonts w:ascii="Times New Roman" w:hAnsi="Times New Roman" w:cs="Times New Roman"/>
-          <w:b/>
-        </w:rPr>
-        <w:t xml:space="preserve"> is another service similar to </w:t>
-      </w:r>
-      <w:proofErr w:type="spellStart"/>
-      <w:r>
-        <w:rPr>
-          <w:rFonts w:ascii="Times New Roman" w:hAnsi="Times New Roman" w:cs="Times New Roman"/>
-          <w:b/>
-        </w:rPr>
-        <w:t>Github</w:t>
-      </w:r>
-      <w:proofErr w:type="spellEnd"/>
-      <w:r>
-        <w:rPr>
-          <w:rFonts w:ascii="Times New Roman" w:hAnsi="Times New Roman" w:cs="Times New Roman"/>
-          <w:b/>
-        </w:rPr>
-        <w:t xml:space="preserve"> but does not have the social networking aspect to it.</w:t>
+        <w:t xml:space="preserve">What is GitHub? </w:t>
+      </w:r>
+    </w:p>
+    <w:p>
+      <w:pPr>
+        <w:rPr>
+          <w:rFonts w:ascii="Times New Roman" w:hAnsi="Times New Roman" w:cs="Times New Roman"/>
+        </w:rPr>
+      </w:pPr>
+    </w:p>
+    <w:p>
+      <w:pPr>
+        <w:rPr>
+          <w:rFonts w:ascii="Times New Roman" w:hAnsi="Times New Roman" w:cs="Times New Roman"/>
+          <w:b/>
+        </w:rPr>
+      </w:pPr>
+      <w:r>
+        <w:rPr>
+          <w:rFonts w:ascii="Times New Roman" w:hAnsi="Times New Roman" w:cs="Times New Roman"/>
+          <w:b/>
+        </w:rPr>
+        <w:t>Github is a collaboration tool for building software. It works with Git, the version tracking software and provides features such as bug tracking, wiki and code review.  It’s most powerful feature (arguably) is that a project can be made public and anyone can contribute code to the project.</w:t>
+      </w:r>
+    </w:p>
+    <w:p>
+      <w:pPr>
+        <w:rPr>
+          <w:rFonts w:ascii="Times New Roman" w:hAnsi="Times New Roman" w:cs="Times New Roman"/>
+          <w:b/>
+        </w:rPr>
+      </w:pPr>
+    </w:p>
+    <w:p>
+      <w:pPr>
+        <w:rPr>
+          <w:rFonts w:ascii="Times New Roman" w:hAnsi="Times New Roman" w:cs="Times New Roman"/>
+        </w:rPr>
+      </w:pPr>
+    </w:p>
+    <w:p>
+      <w:pPr>
+        <w:rPr>
+          <w:rFonts w:ascii="Times New Roman" w:hAnsi="Times New Roman" w:cs="Times New Roman"/>
+        </w:rPr>
+      </w:pPr>
+      <w:r>
+        <w:rPr>
+          <w:rFonts w:ascii="Times New Roman" w:hAnsi="Times New Roman" w:cs="Times New Roman"/>
+        </w:rPr>
+        <w:t xml:space="preserve">When was it created? Why? By who? What similar platforms exist? </w:t>
+      </w:r>
+    </w:p>
+    <w:p>
+      <w:pPr>
+        <w:rPr>
+          <w:rFonts w:ascii="Times New Roman" w:hAnsi="Times New Roman" w:cs="Times New Roman"/>
+        </w:rPr>
+      </w:pPr>
+    </w:p>
+    <w:p>
+      <w:pPr>
+        <w:rPr>
+          <w:rFonts w:ascii="Times New Roman" w:hAnsi="Times New Roman" w:cs="Times New Roman"/>
+          <w:b/>
+        </w:rPr>
+      </w:pPr>
+      <w:r>
+        <w:rPr>
+          <w:rFonts w:ascii="Times New Roman" w:hAnsi="Times New Roman" w:cs="Times New Roman"/>
+          <w:b/>
+        </w:rPr>
+        <w:t>Github wa</w:t>
+      </w:r>
+      <w:r>
+        <w:rPr>
+          <w:rFonts w:ascii="Times New Roman" w:hAnsi="Times New Roman" w:cs="Times New Roman"/>
+          <w:b/>
+        </w:rPr>
+        <w:t xml:space="preserve">s founded in early 2008 by Tom Preston-Werner, Chris Wanstrath and PJ Hyett. </w:t>
+      </w:r>
+      <w:r>
+        <w:rPr>
+          <w:rFonts w:ascii="Times New Roman" w:hAnsi="Times New Roman" w:cs="Times New Roman"/>
+          <w:b/>
+        </w:rPr>
+        <w:t>It was created out of a need to securely share private code. The only other option at the time was to setup user accounts on Unix machines and use that as a ad-hoc solution. Bitbucket is another service similar to Github but does not have the social networking aspect to it.</w:t>
       </w:r>
     </w:p>
     <w:p>
@@ -317,23 +157,7 @@
           <w:rFonts w:ascii="Times New Roman" w:hAnsi="Times New Roman" w:cs="Times New Roman"/>
           <w:b/>
         </w:rPr>
-        <w:t xml:space="preserve">I currently use </w:t>
-      </w:r>
-      <w:proofErr w:type="spellStart"/>
-      <w:r>
-        <w:rPr>
-          <w:rFonts w:ascii="Times New Roman" w:hAnsi="Times New Roman" w:cs="Times New Roman"/>
-          <w:b/>
-        </w:rPr>
-        <w:t>Github</w:t>
-      </w:r>
-      <w:proofErr w:type="spellEnd"/>
-      <w:r>
-        <w:rPr>
-          <w:rFonts w:ascii="Times New Roman" w:hAnsi="Times New Roman" w:cs="Times New Roman"/>
-          <w:b/>
-        </w:rPr>
-        <w:t xml:space="preserve"> bu</w:t>
+        <w:t>I currently use Github bu</w:t>
       </w:r>
       <w:r>
         <w:rPr>
@@ -354,55 +178,7 @@
           <w:rFonts w:ascii="Times New Roman" w:hAnsi="Times New Roman" w:cs="Times New Roman"/>
           <w:b/>
         </w:rPr>
-        <w:t xml:space="preserve"> I’d like to use it to open source things like plugins, scripts and </w:t>
-      </w:r>
-      <w:proofErr w:type="spellStart"/>
-      <w:r>
-        <w:rPr>
-          <w:rFonts w:ascii="Times New Roman" w:hAnsi="Times New Roman" w:cs="Times New Roman"/>
-          <w:b/>
-        </w:rPr>
-        <w:t>pollyfills</w:t>
-      </w:r>
-      <w:proofErr w:type="spellEnd"/>
-      <w:r>
-        <w:rPr>
-          <w:rFonts w:ascii="Times New Roman" w:hAnsi="Times New Roman" w:cs="Times New Roman"/>
-          <w:b/>
-        </w:rPr>
-        <w:t xml:space="preserve">, which would allow others to contribute, make improvements and comment. Additionally, I’d like to make use of the Wiki and Issue tracker that comes along with each project. Of course, these are features that require team collaboration. Currently, I use </w:t>
-      </w:r>
-      <w:proofErr w:type="spellStart"/>
-      <w:r>
-        <w:rPr>
-          <w:rFonts w:ascii="Times New Roman" w:hAnsi="Times New Roman" w:cs="Times New Roman"/>
-          <w:b/>
-        </w:rPr>
-        <w:t>Github</w:t>
-      </w:r>
-      <w:proofErr w:type="spellEnd"/>
-      <w:r>
-        <w:rPr>
-          <w:rFonts w:ascii="Times New Roman" w:hAnsi="Times New Roman" w:cs="Times New Roman"/>
-          <w:b/>
-        </w:rPr>
-        <w:t xml:space="preserve"> to host my personal </w:t>
-      </w:r>
-      <w:proofErr w:type="gramStart"/>
-      <w:r>
-        <w:rPr>
-          <w:rFonts w:ascii="Times New Roman" w:hAnsi="Times New Roman" w:cs="Times New Roman"/>
-          <w:b/>
-        </w:rPr>
-        <w:t>homepage which</w:t>
-      </w:r>
-      <w:proofErr w:type="gramEnd"/>
-      <w:r>
-        <w:rPr>
-          <w:rFonts w:ascii="Times New Roman" w:hAnsi="Times New Roman" w:cs="Times New Roman"/>
-          <w:b/>
-        </w:rPr>
-        <w:t xml:space="preserve"> provides a lot of convenience when making edits to my site.</w:t>
+        <w:t xml:space="preserve"> I’d like to use it to open source things like plugins, scripts and pollyfills, which would allow others to contribute, make improvements and comment. Additionally, I’d like to make use of the Wiki and Issue tracker that comes along with each project. Of course, these are features that require team collaboration. Currently, I use Github to host my personal homepage which provides a lot of convenience when making edits to my site.</w:t>
       </w:r>
     </w:p>
     <w:p>
@@ -668,16 +444,8 @@
         <w:rPr>
           <w:rFonts w:ascii="Times New Roman" w:hAnsi="Times New Roman" w:cs="Times New Roman"/>
         </w:rPr>
-        <w:t xml:space="preserve">Define the following terms in the context of </w:t>
-      </w:r>
-      <w:proofErr w:type="spellStart"/>
-      <w:r>
-        <w:rPr>
-          <w:rFonts w:ascii="Times New Roman" w:hAnsi="Times New Roman" w:cs="Times New Roman"/>
-        </w:rPr>
-        <w:t>Git</w:t>
-      </w:r>
-      <w:proofErr w:type="spellEnd"/>
+        <w:t>Define the following terms in the context of Git</w:t>
+      </w:r>
       <w:r>
         <w:rPr>
           <w:rFonts w:ascii="Times New Roman" w:hAnsi="Times New Roman" w:cs="Times New Roman"/>
@@ -730,55 +498,7 @@
           <w:rFonts w:ascii="Times New Roman" w:hAnsi="Times New Roman" w:cs="Times New Roman"/>
           <w:b/>
         </w:rPr>
-        <w:t xml:space="preserve"> where all the code lives: files, folders, etc</w:t>
-      </w:r>
-      <w:proofErr w:type="gramStart"/>
-      <w:r>
-        <w:rPr>
-          <w:rFonts w:ascii="Times New Roman" w:hAnsi="Times New Roman" w:cs="Times New Roman"/>
-          <w:b/>
-        </w:rPr>
-        <w:t>..</w:t>
-      </w:r>
-      <w:proofErr w:type="gramEnd"/>
-      <w:r>
-        <w:rPr>
-          <w:rFonts w:ascii="Times New Roman" w:hAnsi="Times New Roman" w:cs="Times New Roman"/>
-          <w:b/>
-        </w:rPr>
-        <w:t xml:space="preserve"> When creating a new repository, a folder called .</w:t>
-      </w:r>
-      <w:proofErr w:type="spellStart"/>
-      <w:r>
-        <w:rPr>
-          <w:rFonts w:ascii="Times New Roman" w:hAnsi="Times New Roman" w:cs="Times New Roman"/>
-          <w:b/>
-        </w:rPr>
-        <w:t>git</w:t>
-      </w:r>
-      <w:proofErr w:type="spellEnd"/>
-      <w:r>
-        <w:rPr>
-          <w:rFonts w:ascii="Times New Roman" w:hAnsi="Times New Roman" w:cs="Times New Roman"/>
-          <w:b/>
-        </w:rPr>
-        <w:t xml:space="preserve">/ is created which contains all the </w:t>
-      </w:r>
-      <w:proofErr w:type="spellStart"/>
-      <w:r>
-        <w:rPr>
-          <w:rFonts w:ascii="Times New Roman" w:hAnsi="Times New Roman" w:cs="Times New Roman"/>
-          <w:b/>
-        </w:rPr>
-        <w:t>git</w:t>
-      </w:r>
-      <w:proofErr w:type="spellEnd"/>
-      <w:r>
-        <w:rPr>
-          <w:rFonts w:ascii="Times New Roman" w:hAnsi="Times New Roman" w:cs="Times New Roman"/>
-          <w:b/>
-        </w:rPr>
-        <w:t xml:space="preserve"> files.</w:t>
+        <w:t xml:space="preserve"> where all the code lives: files, folders, etc.. When creating a new repository, a folder called .git/ is created which contains all the git files.</w:t>
       </w:r>
     </w:p>
     <w:p>
@@ -946,23 +666,7 @@
           <w:rFonts w:ascii="Times New Roman" w:hAnsi="Times New Roman" w:cs="Times New Roman"/>
           <w:b/>
         </w:rPr>
-        <w:t xml:space="preserve">A fork is essentially a clone of a </w:t>
-      </w:r>
-      <w:proofErr w:type="gramStart"/>
-      <w:r>
-        <w:rPr>
-          <w:rFonts w:ascii="Times New Roman" w:hAnsi="Times New Roman" w:cs="Times New Roman"/>
-          <w:b/>
-        </w:rPr>
-        <w:t>repository which</w:t>
-      </w:r>
-      <w:proofErr w:type="gramEnd"/>
-      <w:r>
-        <w:rPr>
-          <w:rFonts w:ascii="Times New Roman" w:hAnsi="Times New Roman" w:cs="Times New Roman"/>
-          <w:b/>
-        </w:rPr>
-        <w:t xml:space="preserve"> starts with a code base but ultimately ends with added features or repurposed code.</w:t>
+        <w:t>A fork is essentially a clone of a repository which starts with a code base but ultimately ends with added features or repurposed code.</w:t>
       </w:r>
     </w:p>
     <w:p>
@@ -1032,23 +736,7 @@
           <w:rFonts w:ascii="Times New Roman" w:hAnsi="Times New Roman" w:cs="Times New Roman"/>
           <w:b/>
         </w:rPr>
-        <w:t xml:space="preserve">Cloning a repository essentially means to copy/download. When cloning you get all the files in a repository as well as the actual </w:t>
-      </w:r>
-      <w:proofErr w:type="spellStart"/>
-      <w:r>
-        <w:rPr>
-          <w:rFonts w:ascii="Times New Roman" w:hAnsi="Times New Roman" w:cs="Times New Roman"/>
-          <w:b/>
-        </w:rPr>
-        <w:t>git</w:t>
-      </w:r>
-      <w:proofErr w:type="spellEnd"/>
-      <w:r>
-        <w:rPr>
-          <w:rFonts w:ascii="Times New Roman" w:hAnsi="Times New Roman" w:cs="Times New Roman"/>
-          <w:b/>
-        </w:rPr>
-        <w:t xml:space="preserve"> files.</w:t>
+        <w:t>Cloning a repository essentially means to copy/download. When cloning you get all the files in a repository as well as the actual git files.</w:t>
       </w:r>
     </w:p>
     <w:p>
@@ -1124,6 +812,12 @@
     </w:p>
     <w:p/>
     <w:p/>
+    <w:p/>
+    <w:p/>
+    <w:p/>
+    <w:p/>
+    <w:p/>
+    <w:p/>
     <w:p>
       <w:r>
         <w:t>PART VII</w:t>
@@ -1131,49 +825,84 @@
     </w:p>
     <w:p/>
     <w:p>
-      <w:r>
+      <w:pPr>
+        <w:rPr>
+          <w:b/>
+        </w:rPr>
+      </w:pPr>
+      <w:r>
+        <w:rPr>
+          <w:b/>
+        </w:rPr>
         <w:t xml:space="preserve">To update the README.md file on </w:t>
       </w:r>
       <w:hyperlink r:id="rId8" w:history="1">
         <w:r>
           <w:rPr>
             <w:rStyle w:val="Hyperlink"/>
+            <w:b/>
           </w:rPr>
           <w:t>https://github.com/paceuniversity/courses</w:t>
         </w:r>
       </w:hyperlink>
       <w:r>
+        <w:rPr>
+          <w:b/>
+        </w:rPr>
         <w:t xml:space="preserve"> I needed to submit a pull request in</w:t>
       </w:r>
       <w:r>
+        <w:rPr>
+          <w:b/>
+        </w:rPr>
         <w:t xml:space="preserve"> </w:t>
       </w:r>
-      <w:proofErr w:type="spellStart"/>
-      <w:r>
-        <w:t>Github</w:t>
-      </w:r>
-      <w:proofErr w:type="spellEnd"/>
-      <w:r>
-        <w:t>. I was not able to clone the repository and push my changes locally because of permissions</w:t>
-      </w:r>
-      <w:r>
-        <w:t xml:space="preserve">. </w:t>
-      </w:r>
-      <w:proofErr w:type="spellStart"/>
-      <w:r>
-        <w:t>Github</w:t>
-      </w:r>
-      <w:proofErr w:type="spellEnd"/>
-      <w:r>
-        <w:t xml:space="preserve"> allows you to submit a pull request through </w:t>
-      </w:r>
-      <w:proofErr w:type="gramStart"/>
-      <w:r>
-        <w:t>there</w:t>
-      </w:r>
-      <w:proofErr w:type="gramEnd"/>
-      <w:r>
-        <w:t xml:space="preserve"> web interface. This was the most convenient way to do it.</w:t>
+      <w:r>
+        <w:rPr>
+          <w:b/>
+        </w:rPr>
+        <w:t>Github. I was not able to clone the repository and push my changes locally because of permissions</w:t>
+      </w:r>
+      <w:r>
+        <w:rPr>
+          <w:b/>
+        </w:rPr>
+        <w:t>. Github allows you to submit a pull request through there web interface. This was the most convenient way to do it.</w:t>
+      </w:r>
+    </w:p>
+    <w:p/>
+    <w:p>
+      <w:r>
+        <w:t>PART X</w:t>
+      </w:r>
+    </w:p>
+    <w:p/>
+    <w:p>
+      <w:pPr>
+        <w:jc w:val="both"/>
+        <w:rPr>
+          <w:rFonts w:ascii="Times New Roman" w:hAnsi="Times New Roman" w:cs="Times New Roman"/>
+        </w:rPr>
+      </w:pPr>
+      <w:r>
+        <w:rPr>
+          <w:rFonts w:ascii="Times New Roman" w:hAnsi="Times New Roman" w:cs="Times New Roman"/>
+        </w:rPr>
+        <w:t>What is your experience with GitHub? Describe it in 5-10 lines.</w:t>
+      </w:r>
+    </w:p>
+    <w:p/>
+    <w:p>
+      <w:pPr>
+        <w:rPr>
+          <w:b/>
+        </w:rPr>
+      </w:pPr>
+      <w:r>
+        <w:rPr>
+          <w:b/>
+        </w:rPr>
+        <w:t xml:space="preserve">I’ve used Github on a personal basis for several years. I’ve used it to host code for projects I’ve built for the blogging CMS WordPress. I also have tried to contribute to a few projects but nothing substantial.  At work, I use Bitbucket simply because it gives us free private repositories. However, I do think that Github provides a better service. </w:t>
       </w:r>
       <w:bookmarkStart w:id="0" w:name="_GoBack"/>
       <w:bookmarkEnd w:id="0"/>
@@ -1468,6 +1197,7 @@
   <w:style w:type="character" w:default="1" w:styleId="DefaultParagraphFont">
     <w:name w:val="Default Paragraph Font"/>
     <w:uiPriority w:val="1"/>
+    <w:semiHidden/>
     <w:unhideWhenUsed/>
   </w:style>
   <w:style w:type="table" w:default="1" w:styleId="TableNormal">
@@ -1708,6 +1438,7 @@
   <w:style w:type="character" w:default="1" w:styleId="DefaultParagraphFont">
     <w:name w:val="Default Paragraph Font"/>
     <w:uiPriority w:val="1"/>
+    <w:semiHidden/>
     <w:unhideWhenUsed/>
   </w:style>
   <w:style w:type="table" w:default="1" w:styleId="TableNormal">

</xml_diff>